<commit_message>
New Start (adding SOW)
</commit_message>
<xml_diff>
--- a/PPO/My Project/Statement Of Work.docx
+++ b/PPO/My Project/Statement Of Work.docx
@@ -1479,25 +1479,57 @@
           <w:sz w:val="28"/>
           <w:lang w:eastAsia="ru-RU"/>
         </w:rPr>
-        <w:t xml:space="preserve"> данного программного продукта </w:t>
-      </w:r>
-      <w:proofErr w:type="spellStart"/>
-      <w:r>
-        <w:rPr>
-          <w:rFonts w:ascii="Times New Roman" w:hAnsi="Times New Roman" w:cs="Times New Roman"/>
-          <w:sz w:val="28"/>
-          <w:lang w:eastAsia="ru-RU"/>
-        </w:rPr>
-        <w:t>являетя</w:t>
-      </w:r>
-      <w:proofErr w:type="spellEnd"/>
-      <w:r>
-        <w:rPr>
-          <w:rFonts w:ascii="Times New Roman" w:hAnsi="Times New Roman" w:cs="Times New Roman"/>
-          <w:sz w:val="28"/>
-          <w:lang w:eastAsia="ru-RU"/>
-        </w:rPr>
-        <w:t xml:space="preserve"> упрощение получения информации о врачах поликлиники, их графике работы, а также просмотре и написании отзывов о них. </w:t>
+        <w:t xml:space="preserve"> данного программного продукта являет</w:t>
+      </w:r>
+      <w:r>
+        <w:rPr>
+          <w:rFonts w:ascii="Times New Roman" w:hAnsi="Times New Roman" w:cs="Times New Roman"/>
+          <w:sz w:val="28"/>
+          <w:lang w:eastAsia="ru-RU"/>
+        </w:rPr>
+        <w:t>с</w:t>
+      </w:r>
+      <w:r>
+        <w:rPr>
+          <w:rFonts w:ascii="Times New Roman" w:hAnsi="Times New Roman" w:cs="Times New Roman"/>
+          <w:sz w:val="28"/>
+          <w:lang w:eastAsia="ru-RU"/>
+        </w:rPr>
+        <w:t>я упрощение получения информации о врачах поликлиники, их графике работы, а также просм</w:t>
+      </w:r>
+      <w:r>
+        <w:rPr>
+          <w:rFonts w:ascii="Times New Roman" w:hAnsi="Times New Roman" w:cs="Times New Roman"/>
+          <w:sz w:val="28"/>
+          <w:lang w:eastAsia="ru-RU"/>
+        </w:rPr>
+        <w:t xml:space="preserve">отре и написании отзывов о них, регистрация, просмотр и создание отзывов о врачах. Также целью данной системы является </w:t>
+      </w:r>
+      <w:r>
+        <w:rPr>
+          <w:rFonts w:ascii="Times New Roman" w:hAnsi="Times New Roman" w:cs="Times New Roman"/>
+          <w:sz w:val="28"/>
+          <w:lang w:eastAsia="ru-RU"/>
+        </w:rPr>
+        <w:t xml:space="preserve">переход документооборота МУ в электронный формат; </w:t>
+      </w:r>
+      <w:bookmarkStart w:id="0" w:name="_GoBack"/>
+      <w:bookmarkEnd w:id="0"/>
+      <w:r>
+        <w:rPr>
+          <w:rFonts w:ascii="Times New Roman" w:hAnsi="Times New Roman" w:cs="Times New Roman"/>
+          <w:sz w:val="28"/>
+          <w:lang w:eastAsia="ru-RU"/>
+        </w:rPr>
+        <w:t>обеспечение врачей возможностью онлайн обмена документацией, создания конференций, просмотр и редактирование карточки в режиме онлайн</w:t>
+      </w:r>
+      <w:r>
+        <w:rPr>
+          <w:rFonts w:ascii="Times New Roman" w:hAnsi="Times New Roman" w:cs="Times New Roman"/>
+          <w:sz w:val="28"/>
+          <w:lang w:eastAsia="ru-RU"/>
+        </w:rPr>
+        <w:t>.</w:t>
       </w:r>
     </w:p>
     <w:p>
@@ -1730,7 +1762,23 @@
           <w:sz w:val="28"/>
           <w:lang w:eastAsia="ru-RU"/>
         </w:rPr>
-        <w:t>или МУ.</w:t>
+        <w:t>или МУ</w:t>
+      </w:r>
+      <w:r>
+        <w:rPr>
+          <w:rFonts w:ascii="Times New Roman" w:hAnsi="Times New Roman" w:cs="Times New Roman"/>
+          <w:sz w:val="28"/>
+          <w:lang w:eastAsia="ru-RU"/>
+        </w:rPr>
+        <w:t>)</w:t>
+      </w:r>
+      <w:r>
+        <w:rPr>
+          <w:rFonts w:ascii="Times New Roman" w:hAnsi="Times New Roman" w:cs="Times New Roman"/>
+          <w:sz w:val="28"/>
+          <w:lang w:eastAsia="ru-RU"/>
+        </w:rPr>
+        <w:t>.</w:t>
       </w:r>
     </w:p>
     <w:p>
@@ -1901,6 +1949,7 @@
           <w:sz w:val="28"/>
           <w:lang w:eastAsia="ru-RU"/>
         </w:rPr>
+        <w:lastRenderedPageBreak/>
         <w:t>Возможность быстрого поиска конкретного пациента по минимальным данным.</w:t>
       </w:r>
     </w:p>
@@ -1922,7 +1971,6 @@
           <w:sz w:val="28"/>
           <w:lang w:eastAsia="ru-RU"/>
         </w:rPr>
-        <w:lastRenderedPageBreak/>
         <w:t>Возможность просмотра собственных (учёт) пациентов и начисление заработной платы в зависимости от их кол-ва (если предусмотрено МУ).</w:t>
       </w:r>
     </w:p>
@@ -2249,16 +2297,40 @@
           <w:lang w:val="en-US" w:eastAsia="ru-RU"/>
         </w:rPr>
       </w:pPr>
-      <w:r>
+    </w:p>
+    <w:p>
+      <w:pPr>
+        <w:pStyle w:val="ListParagraph"/>
         <w:rPr>
           <w:rFonts w:ascii="Times New Roman" w:eastAsia="Times New Roman" w:hAnsi="Times New Roman" w:cs="Times New Roman"/>
           <w:iCs/>
           <w:sz w:val="28"/>
           <w:szCs w:val="24"/>
+          <w:lang w:eastAsia="ru-RU"/>
+        </w:rPr>
+      </w:pPr>
+      <w:r>
+        <w:rPr>
+          <w:rFonts w:ascii="Times New Roman" w:eastAsia="Times New Roman" w:hAnsi="Times New Roman" w:cs="Times New Roman"/>
+          <w:b/>
+          <w:iCs/>
+          <w:color w:val="1F497D" w:themeColor="text2"/>
+          <w:sz w:val="28"/>
+          <w:szCs w:val="24"/>
           <w:lang w:val="en-US" w:eastAsia="ru-RU"/>
         </w:rPr>
         <w:t>Admin</w:t>
       </w:r>
+      <w:r>
+        <w:rPr>
+          <w:rFonts w:ascii="Times New Roman" w:eastAsia="Times New Roman" w:hAnsi="Times New Roman" w:cs="Times New Roman"/>
+          <w:iCs/>
+          <w:sz w:val="28"/>
+          <w:szCs w:val="24"/>
+          <w:lang w:eastAsia="ru-RU"/>
+        </w:rPr>
+        <w:t xml:space="preserve"> – администратор сайта. Доверено добавление пользователей всех остальных категорий, их удаление, архивирование карточек.</w:t>
+      </w:r>
     </w:p>
     <w:p>
       <w:pPr>
@@ -2271,16 +2343,92 @@
           <w:lang w:val="en-US" w:eastAsia="ru-RU"/>
         </w:rPr>
       </w:pPr>
-      <w:r>
+    </w:p>
+    <w:p>
+      <w:pPr>
+        <w:pStyle w:val="ListParagraph"/>
         <w:rPr>
           <w:rFonts w:ascii="Times New Roman" w:eastAsia="Times New Roman" w:hAnsi="Times New Roman" w:cs="Times New Roman"/>
           <w:iCs/>
           <w:sz w:val="28"/>
           <w:szCs w:val="24"/>
+          <w:lang w:eastAsia="ru-RU"/>
+        </w:rPr>
+      </w:pPr>
+      <w:r>
+        <w:rPr>
+          <w:rFonts w:ascii="Times New Roman" w:eastAsia="Times New Roman" w:hAnsi="Times New Roman" w:cs="Times New Roman"/>
+          <w:b/>
+          <w:iCs/>
+          <w:color w:val="1F497D" w:themeColor="text2"/>
+          <w:sz w:val="28"/>
+          <w:szCs w:val="24"/>
           <w:lang w:val="en-US" w:eastAsia="ru-RU"/>
         </w:rPr>
         <w:t>Doctor</w:t>
       </w:r>
+      <w:r>
+        <w:rPr>
+          <w:rFonts w:ascii="Times New Roman" w:eastAsia="Times New Roman" w:hAnsi="Times New Roman" w:cs="Times New Roman"/>
+          <w:iCs/>
+          <w:sz w:val="28"/>
+          <w:szCs w:val="24"/>
+          <w:lang w:eastAsia="ru-RU"/>
+        </w:rPr>
+        <w:t xml:space="preserve"> – пользователь врач. Доверено создание своего расписания, редактирование своей страницы, создание и редактирование страницы пациента. Так же врач будет обладать возможностью создавать конференции с другими врачами и обмениваться с ними файлами. Пользователь класса </w:t>
+      </w:r>
+      <w:r>
+        <w:rPr>
+          <w:rFonts w:ascii="Times New Roman" w:eastAsia="Times New Roman" w:hAnsi="Times New Roman" w:cs="Times New Roman"/>
+          <w:iCs/>
+          <w:sz w:val="28"/>
+          <w:szCs w:val="24"/>
+          <w:lang w:val="en-US" w:eastAsia="ru-RU"/>
+        </w:rPr>
+        <w:t>Doctor</w:t>
+      </w:r>
+      <w:r>
+        <w:rPr>
+          <w:rFonts w:ascii="Times New Roman" w:eastAsia="Times New Roman" w:hAnsi="Times New Roman" w:cs="Times New Roman"/>
+          <w:iCs/>
+          <w:sz w:val="28"/>
+          <w:szCs w:val="24"/>
+          <w:lang w:eastAsia="ru-RU"/>
+        </w:rPr>
+        <w:t xml:space="preserve"> </w:t>
+      </w:r>
+      <w:r>
+        <w:rPr>
+          <w:rFonts w:ascii="Times New Roman" w:eastAsia="Times New Roman" w:hAnsi="Times New Roman" w:cs="Times New Roman"/>
+          <w:iCs/>
+          <w:sz w:val="28"/>
+          <w:szCs w:val="24"/>
+          <w:lang w:eastAsia="ru-RU"/>
+        </w:rPr>
+        <w:t xml:space="preserve">не имеет права </w:t>
+      </w:r>
+      <w:proofErr w:type="spellStart"/>
+      <w:r>
+        <w:rPr>
+          <w:rFonts w:ascii="Times New Roman" w:eastAsia="Times New Roman" w:hAnsi="Times New Roman" w:cs="Times New Roman"/>
+          <w:iCs/>
+          <w:sz w:val="28"/>
+          <w:szCs w:val="24"/>
+          <w:lang w:eastAsia="ru-RU"/>
+        </w:rPr>
+        <w:t>рейтинговать</w:t>
+      </w:r>
+      <w:proofErr w:type="spellEnd"/>
+      <w:r>
+        <w:rPr>
+          <w:rFonts w:ascii="Times New Roman" w:eastAsia="Times New Roman" w:hAnsi="Times New Roman" w:cs="Times New Roman"/>
+          <w:iCs/>
+          <w:sz w:val="28"/>
+          <w:szCs w:val="24"/>
+          <w:lang w:eastAsia="ru-RU"/>
+        </w:rPr>
+        <w:t xml:space="preserve"> других врачей, записываться к ним на прием и оставлять комментарии.</w:t>
+      </w:r>
     </w:p>
     <w:p>
       <w:pPr>
@@ -2290,40 +2438,132 @@
           <w:iCs/>
           <w:sz w:val="28"/>
           <w:szCs w:val="24"/>
+          <w:lang w:eastAsia="ru-RU"/>
+        </w:rPr>
+      </w:pPr>
+    </w:p>
+    <w:p>
+      <w:pPr>
+        <w:pStyle w:val="ListParagraph"/>
+        <w:rPr>
+          <w:rFonts w:ascii="Times New Roman" w:eastAsia="Times New Roman" w:hAnsi="Times New Roman" w:cs="Times New Roman"/>
+          <w:iCs/>
+          <w:sz w:val="28"/>
+          <w:szCs w:val="24"/>
+          <w:lang w:eastAsia="ru-RU"/>
+        </w:rPr>
+      </w:pPr>
+      <w:r>
+        <w:rPr>
+          <w:rFonts w:ascii="Times New Roman" w:eastAsia="Times New Roman" w:hAnsi="Times New Roman" w:cs="Times New Roman"/>
+          <w:b/>
+          <w:iCs/>
+          <w:color w:val="1F497D" w:themeColor="text2"/>
+          <w:sz w:val="28"/>
+          <w:szCs w:val="24"/>
           <w:lang w:val="en-US" w:eastAsia="ru-RU"/>
         </w:rPr>
-      </w:pPr>
-      <w:r>
-        <w:rPr>
-          <w:rFonts w:ascii="Times New Roman" w:eastAsia="Times New Roman" w:hAnsi="Times New Roman" w:cs="Times New Roman"/>
+        <w:t>Service</w:t>
+      </w:r>
+      <w:r>
+        <w:rPr>
+          <w:rFonts w:ascii="Times New Roman" w:eastAsia="Times New Roman" w:hAnsi="Times New Roman" w:cs="Times New Roman"/>
+          <w:b/>
           <w:iCs/>
+          <w:color w:val="1F497D" w:themeColor="text2"/>
+          <w:sz w:val="28"/>
+          <w:szCs w:val="24"/>
+          <w:lang w:eastAsia="ru-RU"/>
+        </w:rPr>
+        <w:t xml:space="preserve"> </w:t>
+      </w:r>
+      <w:r>
+        <w:rPr>
+          <w:rFonts w:ascii="Times New Roman" w:eastAsia="Times New Roman" w:hAnsi="Times New Roman" w:cs="Times New Roman"/>
+          <w:iCs/>
+          <w:sz w:val="28"/>
+          <w:szCs w:val="24"/>
+          <w:lang w:eastAsia="ru-RU"/>
+        </w:rPr>
+        <w:t>– служащий</w:t>
+      </w:r>
+      <w:r>
+        <w:rPr>
+          <w:rFonts w:ascii="Times New Roman" w:eastAsia="Times New Roman" w:hAnsi="Times New Roman" w:cs="Times New Roman"/>
+          <w:b/>
+          <w:iCs/>
+          <w:color w:val="1F497D" w:themeColor="text2"/>
+          <w:sz w:val="28"/>
+          <w:szCs w:val="24"/>
+          <w:lang w:eastAsia="ru-RU"/>
+        </w:rPr>
+        <w:t xml:space="preserve"> </w:t>
+      </w:r>
+      <w:r>
+        <w:rPr>
+          <w:rFonts w:ascii="Times New Roman" w:eastAsia="Times New Roman" w:hAnsi="Times New Roman" w:cs="Times New Roman"/>
+          <w:iCs/>
+          <w:sz w:val="28"/>
+          <w:szCs w:val="24"/>
+          <w:lang w:eastAsia="ru-RU"/>
+        </w:rPr>
+        <w:t>МУ. Имеет право только просматривать свой график и баланс.</w:t>
+      </w:r>
+    </w:p>
+    <w:p>
+      <w:pPr>
+        <w:pStyle w:val="ListParagraph"/>
+        <w:rPr>
+          <w:rFonts w:ascii="Times New Roman" w:eastAsia="Times New Roman" w:hAnsi="Times New Roman" w:cs="Times New Roman"/>
+          <w:iCs/>
+          <w:sz w:val="28"/>
+          <w:szCs w:val="24"/>
+          <w:lang w:eastAsia="ru-RU"/>
+        </w:rPr>
+      </w:pPr>
+    </w:p>
+    <w:p>
+      <w:pPr>
+        <w:pStyle w:val="ListParagraph"/>
+        <w:rPr>
+          <w:rFonts w:ascii="Times New Roman" w:eastAsia="Times New Roman" w:hAnsi="Times New Roman" w:cs="Times New Roman"/>
+          <w:iCs/>
+          <w:sz w:val="28"/>
+          <w:szCs w:val="24"/>
+          <w:lang w:eastAsia="ru-RU"/>
+        </w:rPr>
+      </w:pPr>
+      <w:r>
+        <w:rPr>
+          <w:rFonts w:ascii="Times New Roman" w:eastAsia="Times New Roman" w:hAnsi="Times New Roman" w:cs="Times New Roman"/>
+          <w:b/>
+          <w:iCs/>
+          <w:color w:val="1F497D" w:themeColor="text2"/>
           <w:sz w:val="28"/>
           <w:szCs w:val="24"/>
           <w:lang w:val="en-US" w:eastAsia="ru-RU"/>
         </w:rPr>
-        <w:t>Service</w:t>
-      </w:r>
-    </w:p>
-    <w:p>
-      <w:pPr>
-        <w:pStyle w:val="ListParagraph"/>
+        <w:t>Patient</w:t>
+      </w:r>
+      <w:r>
         <w:rPr>
           <w:rFonts w:ascii="Times New Roman" w:eastAsia="Times New Roman" w:hAnsi="Times New Roman" w:cs="Times New Roman"/>
           <w:iCs/>
           <w:sz w:val="28"/>
           <w:szCs w:val="24"/>
-          <w:lang w:val="en-US" w:eastAsia="ru-RU"/>
-        </w:rPr>
-      </w:pPr>
+          <w:lang w:eastAsia="ru-RU"/>
+        </w:rPr>
+        <w:t xml:space="preserve"> – пациент (клиент МУ). Может просматривать собственную страницу (карточку)</w:t>
+      </w:r>
       <w:r>
         <w:rPr>
           <w:rFonts w:ascii="Times New Roman" w:eastAsia="Times New Roman" w:hAnsi="Times New Roman" w:cs="Times New Roman"/>
           <w:iCs/>
           <w:sz w:val="28"/>
           <w:szCs w:val="24"/>
-          <w:lang w:val="en-US" w:eastAsia="ru-RU"/>
-        </w:rPr>
-        <w:t>Patient</w:t>
+          <w:lang w:eastAsia="ru-RU"/>
+        </w:rPr>
+        <w:t xml:space="preserve"> изменять в ней номер ФИО, номер телефона, адрес, фото и другую личную информацию. </w:t>
       </w:r>
     </w:p>
     <w:p>
@@ -2345,6 +2585,7 @@
           <w:szCs w:val="24"/>
           <w:lang w:eastAsia="ru-RU"/>
         </w:rPr>
+        <w:lastRenderedPageBreak/>
         <w:t>3.</w:t>
       </w:r>
       <w:r>
@@ -2413,7 +2654,7 @@
           <w:szCs w:val="24"/>
           <w:lang w:eastAsia="ru-RU"/>
         </w:rPr>
-        <w:t>Зависит от сервера.</w:t>
+        <w:t>Система должна обеспечивать обработку до 5000 одновременных запросов.</w:t>
       </w:r>
     </w:p>
     <w:p>
@@ -2483,31 +2724,15 @@
           <w:sz w:val="28"/>
           <w:lang w:eastAsia="ru-RU"/>
         </w:rPr>
-        <w:t xml:space="preserve">Шифруется пароль. Желательно с помощью </w:t>
-      </w:r>
-      <w:r>
-        <w:rPr>
-          <w:rFonts w:ascii="Times New Roman" w:hAnsi="Times New Roman" w:cs="Times New Roman"/>
-          <w:sz w:val="28"/>
-          <w:lang w:val="en-US" w:eastAsia="ru-RU"/>
-        </w:rPr>
-        <w:t>MD</w:t>
-      </w:r>
-      <w:r>
-        <w:rPr>
-          <w:rFonts w:ascii="Times New Roman" w:hAnsi="Times New Roman" w:cs="Times New Roman"/>
-          <w:sz w:val="28"/>
-          <w:lang w:eastAsia="ru-RU"/>
-        </w:rPr>
-        <w:t xml:space="preserve">5 </w:t>
-      </w:r>
-      <w:r>
-        <w:rPr>
-          <w:rFonts w:ascii="Times New Roman" w:hAnsi="Times New Roman" w:cs="Times New Roman"/>
-          <w:sz w:val="28"/>
-          <w:lang w:eastAsia="ru-RU"/>
-        </w:rPr>
-        <w:t>и солью.</w:t>
+        <w:t>Шифрует</w:t>
+      </w:r>
+      <w:r>
+        <w:rPr>
+          <w:rFonts w:ascii="Times New Roman" w:hAnsi="Times New Roman" w:cs="Times New Roman"/>
+          <w:sz w:val="28"/>
+          <w:lang w:eastAsia="ru-RU"/>
+        </w:rPr>
+        <w:t>ся пароль. Особое внимание должно уделяться обеспечению безопасности страницы доктора.</w:t>
       </w:r>
     </w:p>
     <w:p>
@@ -2723,17 +2948,7 @@
           <w:szCs w:val="28"/>
           <w:lang w:eastAsia="ru-RU"/>
         </w:rPr>
-        <w:t xml:space="preserve">для администратора должен быть расположен в его виртуальном кабинете. Пакет документации по пользованию системой для врачей может быть разделен на два подраздела: общий (для всех врачей) и индивидуальный, содержание и </w:t>
-      </w:r>
-      <w:r>
-        <w:rPr>
-          <w:rFonts w:ascii="Times New Roman" w:hAnsi="Times New Roman" w:cs="Times New Roman"/>
-          <w:sz w:val="28"/>
-          <w:szCs w:val="28"/>
-          <w:lang w:eastAsia="ru-RU"/>
-        </w:rPr>
-        <w:lastRenderedPageBreak/>
-        <w:t xml:space="preserve">наличие которого будет зависеть от профиля и специализации конкретного враче. Так же будет необходимо руководство пользователя для пациента. </w:t>
+        <w:t xml:space="preserve">для администратора должен быть расположен в его виртуальном кабинете. Пакет документации по пользованию системой для врачей может быть разделен на два подраздела: общий (для всех врачей) и индивидуальный, содержание и наличие которого будет зависеть от профиля и специализации конкретного враче. Так же будет необходимо руководство пользователя для пациента. </w:t>
       </w:r>
     </w:p>
     <w:p>
@@ -2971,245 +3186,6 @@
     </w:p>
     <w:p>
       <w:pPr>
-        <w:spacing w:after="0"/>
-        <w:contextualSpacing/>
-        <w:rPr>
-          <w:rFonts w:ascii="Times New Roman" w:eastAsia="Times New Roman" w:hAnsi="Times New Roman" w:cs="Times New Roman"/>
-          <w:sz w:val="28"/>
-          <w:szCs w:val="24"/>
-          <w:lang w:eastAsia="ru-RU"/>
-        </w:rPr>
-      </w:pPr>
-      <w:proofErr w:type="gramStart"/>
-      <w:r>
-        <w:rPr>
-          <w:rFonts w:ascii="Times New Roman" w:eastAsia="Times New Roman" w:hAnsi="Times New Roman" w:cs="Times New Roman"/>
-          <w:sz w:val="28"/>
-          <w:szCs w:val="24"/>
-          <w:lang w:eastAsia="ru-RU"/>
-        </w:rPr>
-        <w:t>Сервера,  перечисленные</w:t>
-      </w:r>
-      <w:proofErr w:type="gramEnd"/>
-      <w:r>
-        <w:rPr>
-          <w:rFonts w:ascii="Times New Roman" w:eastAsia="Times New Roman" w:hAnsi="Times New Roman" w:cs="Times New Roman"/>
-          <w:sz w:val="28"/>
-          <w:szCs w:val="24"/>
-          <w:lang w:eastAsia="ru-RU"/>
-        </w:rPr>
-        <w:t xml:space="preserve"> в пункте 2.1 должны соответствовать следующей аппаратной конфигурации:</w:t>
-      </w:r>
-    </w:p>
-    <w:p>
-      <w:pPr>
-        <w:pStyle w:val="ListParagraph"/>
-        <w:numPr>
-          <w:ilvl w:val="0"/>
-          <w:numId w:val="22"/>
-        </w:numPr>
-        <w:spacing w:after="0"/>
-        <w:rPr>
-          <w:rFonts w:ascii="Times New Roman" w:eastAsia="Times New Roman" w:hAnsi="Times New Roman" w:cs="Times New Roman"/>
-          <w:sz w:val="28"/>
-          <w:szCs w:val="24"/>
-          <w:lang w:eastAsia="ru-RU"/>
-        </w:rPr>
-      </w:pPr>
-      <w:r>
-        <w:rPr>
-          <w:rFonts w:ascii="Times New Roman" w:eastAsia="Times New Roman" w:hAnsi="Times New Roman" w:cs="Times New Roman"/>
-          <w:sz w:val="28"/>
-          <w:szCs w:val="24"/>
-          <w:lang w:eastAsia="ru-RU"/>
-        </w:rPr>
-        <w:t xml:space="preserve">Процессор </w:t>
-      </w:r>
-      <w:r>
-        <w:rPr>
-          <w:rFonts w:ascii="Times New Roman" w:eastAsia="Times New Roman" w:hAnsi="Times New Roman" w:cs="Times New Roman"/>
-          <w:sz w:val="28"/>
-          <w:szCs w:val="24"/>
-          <w:lang w:val="en-US" w:eastAsia="ru-RU"/>
-        </w:rPr>
-        <w:t>Intel Xeon 5600</w:t>
-      </w:r>
-      <w:r>
-        <w:rPr>
-          <w:rFonts w:ascii="Times New Roman" w:eastAsia="Times New Roman" w:hAnsi="Times New Roman" w:cs="Times New Roman"/>
-          <w:sz w:val="28"/>
-          <w:szCs w:val="24"/>
-          <w:lang w:eastAsia="ru-RU"/>
-        </w:rPr>
-        <w:t>.</w:t>
-      </w:r>
-    </w:p>
-    <w:p>
-      <w:pPr>
-        <w:pStyle w:val="ListParagraph"/>
-        <w:numPr>
-          <w:ilvl w:val="0"/>
-          <w:numId w:val="22"/>
-        </w:numPr>
-        <w:spacing w:after="0"/>
-        <w:rPr>
-          <w:rFonts w:ascii="Times New Roman" w:eastAsia="Times New Roman" w:hAnsi="Times New Roman" w:cs="Times New Roman"/>
-          <w:sz w:val="28"/>
-          <w:szCs w:val="24"/>
-          <w:lang w:eastAsia="ru-RU"/>
-        </w:rPr>
-      </w:pPr>
-      <w:r>
-        <w:rPr>
-          <w:rFonts w:ascii="Times New Roman" w:eastAsia="Times New Roman" w:hAnsi="Times New Roman" w:cs="Times New Roman"/>
-          <w:sz w:val="28"/>
-          <w:szCs w:val="24"/>
-          <w:lang w:eastAsia="ru-RU"/>
-        </w:rPr>
-        <w:t xml:space="preserve">Оперативная память 8 </w:t>
-      </w:r>
-      <w:r>
-        <w:rPr>
-          <w:rFonts w:ascii="Times New Roman" w:eastAsia="Times New Roman" w:hAnsi="Times New Roman" w:cs="Times New Roman"/>
-          <w:sz w:val="28"/>
-          <w:szCs w:val="24"/>
-          <w:lang w:val="en-US" w:eastAsia="ru-RU"/>
-        </w:rPr>
-        <w:t>GB.</w:t>
-      </w:r>
-    </w:p>
-    <w:p>
-      <w:pPr>
-        <w:pStyle w:val="ListParagraph"/>
-        <w:numPr>
-          <w:ilvl w:val="0"/>
-          <w:numId w:val="22"/>
-        </w:numPr>
-        <w:spacing w:after="0"/>
-        <w:rPr>
-          <w:rFonts w:ascii="Times New Roman" w:eastAsia="Times New Roman" w:hAnsi="Times New Roman" w:cs="Times New Roman"/>
-          <w:sz w:val="28"/>
-          <w:szCs w:val="24"/>
-          <w:lang w:eastAsia="ru-RU"/>
-        </w:rPr>
-      </w:pPr>
-      <w:r>
-        <w:rPr>
-          <w:rFonts w:ascii="Times New Roman" w:eastAsia="Times New Roman" w:hAnsi="Times New Roman" w:cs="Times New Roman"/>
-          <w:sz w:val="28"/>
-          <w:szCs w:val="24"/>
-          <w:lang w:eastAsia="ru-RU"/>
-        </w:rPr>
-        <w:t xml:space="preserve">Жесткий диск </w:t>
-      </w:r>
-      <w:r>
-        <w:rPr>
-          <w:rFonts w:ascii="Times New Roman" w:eastAsia="Times New Roman" w:hAnsi="Times New Roman" w:cs="Times New Roman"/>
-          <w:sz w:val="28"/>
-          <w:szCs w:val="24"/>
-          <w:lang w:val="en-US" w:eastAsia="ru-RU"/>
-        </w:rPr>
-        <w:t>HDD SATA.</w:t>
-      </w:r>
-    </w:p>
-    <w:p>
-      <w:pPr>
-        <w:spacing w:after="0"/>
-        <w:rPr>
-          <w:rFonts w:ascii="Times New Roman" w:eastAsia="Times New Roman" w:hAnsi="Times New Roman" w:cs="Times New Roman"/>
-          <w:sz w:val="28"/>
-          <w:szCs w:val="24"/>
-          <w:lang w:eastAsia="ru-RU"/>
-        </w:rPr>
-      </w:pPr>
-      <w:r>
-        <w:rPr>
-          <w:rFonts w:ascii="Times New Roman" w:eastAsia="Times New Roman" w:hAnsi="Times New Roman" w:cs="Times New Roman"/>
-          <w:sz w:val="28"/>
-          <w:szCs w:val="24"/>
-          <w:lang w:eastAsia="ru-RU"/>
-        </w:rPr>
-        <w:t xml:space="preserve">Система должна быть оптимизирована для работы с любым браузером </w:t>
-      </w:r>
-      <w:r>
-        <w:rPr>
-          <w:rFonts w:ascii="Times New Roman" w:eastAsia="Times New Roman" w:hAnsi="Times New Roman" w:cs="Times New Roman"/>
-          <w:sz w:val="28"/>
-          <w:szCs w:val="24"/>
-          <w:lang w:eastAsia="ru-RU"/>
-        </w:rPr>
-        <w:t xml:space="preserve">и </w:t>
-      </w:r>
-    </w:p>
-    <w:p>
-      <w:pPr>
-        <w:spacing w:after="0"/>
-        <w:rPr>
-          <w:rFonts w:ascii="Times New Roman" w:eastAsia="Times New Roman" w:hAnsi="Times New Roman" w:cs="Times New Roman"/>
-          <w:sz w:val="28"/>
-          <w:szCs w:val="24"/>
-          <w:lang w:eastAsia="ru-RU"/>
-        </w:rPr>
-      </w:pPr>
-      <w:r>
-        <w:rPr>
-          <w:rFonts w:ascii="Times New Roman" w:eastAsia="Times New Roman" w:hAnsi="Times New Roman" w:cs="Times New Roman"/>
-          <w:sz w:val="28"/>
-          <w:szCs w:val="24"/>
-          <w:lang w:val="en-US" w:eastAsia="ru-RU"/>
-        </w:rPr>
-        <w:t>IE</w:t>
-      </w:r>
-      <w:r>
-        <w:rPr>
-          <w:rFonts w:ascii="Times New Roman" w:eastAsia="Times New Roman" w:hAnsi="Times New Roman" w:cs="Times New Roman"/>
-          <w:sz w:val="28"/>
-          <w:szCs w:val="24"/>
-          <w:lang w:eastAsia="ru-RU"/>
-        </w:rPr>
-        <w:t xml:space="preserve"> старше</w:t>
-      </w:r>
-      <w:r>
-        <w:rPr>
-          <w:rFonts w:ascii="Times New Roman" w:eastAsia="Times New Roman" w:hAnsi="Times New Roman" w:cs="Times New Roman"/>
-          <w:sz w:val="28"/>
-          <w:szCs w:val="24"/>
-          <w:lang w:eastAsia="ru-RU"/>
-        </w:rPr>
-        <w:t xml:space="preserve"> </w:t>
-      </w:r>
-      <w:proofErr w:type="spellStart"/>
-      <w:r>
-        <w:rPr>
-          <w:rFonts w:ascii="Times New Roman" w:eastAsia="Times New Roman" w:hAnsi="Times New Roman" w:cs="Times New Roman"/>
-          <w:sz w:val="28"/>
-          <w:szCs w:val="24"/>
-          <w:lang w:val="en-US" w:eastAsia="ru-RU"/>
-        </w:rPr>
-        <w:t>ver</w:t>
-      </w:r>
-      <w:proofErr w:type="spellEnd"/>
-      <w:r>
-        <w:rPr>
-          <w:rFonts w:ascii="Times New Roman" w:eastAsia="Times New Roman" w:hAnsi="Times New Roman" w:cs="Times New Roman"/>
-          <w:sz w:val="28"/>
-          <w:szCs w:val="24"/>
-          <w:lang w:eastAsia="ru-RU"/>
-        </w:rPr>
-        <w:t>.6.</w:t>
-      </w:r>
-      <w:r>
-        <w:rPr>
-          <w:rFonts w:ascii="Times New Roman" w:eastAsia="Times New Roman" w:hAnsi="Times New Roman" w:cs="Times New Roman"/>
-          <w:sz w:val="28"/>
-          <w:szCs w:val="24"/>
-          <w:lang w:eastAsia="ru-RU"/>
-        </w:rPr>
-        <w:t xml:space="preserve"> </w:t>
-      </w:r>
-    </w:p>
-    <w:p>
-      <w:pPr>
         <w:pStyle w:val="Heading3"/>
         <w:rPr>
           <w:rFonts w:ascii="Times New Roman" w:eastAsia="Times New Roman" w:hAnsi="Times New Roman" w:cs="Times New Roman"/>
@@ -3227,7 +3203,7 @@
           <w:szCs w:val="24"/>
           <w:lang w:eastAsia="ru-RU"/>
         </w:rPr>
-        <w:t>3.</w:t>
+        <w:t>3.2</w:t>
       </w:r>
       <w:r>
         <w:rPr>
@@ -3238,7 +3214,7 @@
           <w:szCs w:val="24"/>
           <w:lang w:eastAsia="ru-RU"/>
         </w:rPr>
-        <w:t>2.</w:t>
+        <w:t>.2</w:t>
       </w:r>
       <w:r>
         <w:rPr>
@@ -3249,6 +3225,451 @@
           <w:szCs w:val="24"/>
           <w:lang w:eastAsia="ru-RU"/>
         </w:rPr>
+        <w:t>.1</w:t>
+      </w:r>
+      <w:r>
+        <w:rPr>
+          <w:rFonts w:ascii="Times New Roman" w:eastAsia="Times New Roman" w:hAnsi="Times New Roman" w:cs="Times New Roman"/>
+          <w:i/>
+          <w:iCs/>
+          <w:sz w:val="28"/>
+          <w:szCs w:val="24"/>
+          <w:lang w:eastAsia="ru-RU"/>
+        </w:rPr>
+        <w:t xml:space="preserve"> </w:t>
+      </w:r>
+      <w:r>
+        <w:rPr>
+          <w:rFonts w:ascii="Times New Roman" w:eastAsia="Times New Roman" w:hAnsi="Times New Roman" w:cs="Times New Roman"/>
+          <w:i/>
+          <w:iCs/>
+          <w:sz w:val="28"/>
+          <w:szCs w:val="24"/>
+          <w:lang w:val="en-US" w:eastAsia="ru-RU"/>
+        </w:rPr>
+        <w:t>NET Framework</w:t>
+      </w:r>
+      <w:r>
+        <w:rPr>
+          <w:rFonts w:ascii="Times New Roman" w:eastAsia="Times New Roman" w:hAnsi="Times New Roman" w:cs="Times New Roman"/>
+          <w:sz w:val="28"/>
+          <w:szCs w:val="24"/>
+          <w:lang w:eastAsia="ru-RU"/>
+        </w:rPr>
+        <w:t xml:space="preserve"> </w:t>
+      </w:r>
+    </w:p>
+    <w:p>
+      <w:pPr>
+        <w:rPr>
+          <w:rFonts w:ascii="Arial" w:hAnsi="Arial" w:cs="Arial"/>
+          <w:color w:val="414141"/>
+          <w:sz w:val="21"/>
+          <w:szCs w:val="21"/>
+        </w:rPr>
+      </w:pPr>
+      <w:r>
+        <w:rPr>
+          <w:rFonts w:ascii="Times New Roman" w:hAnsi="Times New Roman" w:cs="Times New Roman"/>
+          <w:color w:val="414141"/>
+          <w:sz w:val="28"/>
+          <w:szCs w:val="28"/>
+          <w:shd w:val="clear" w:color="auto" w:fill="FFFFFF"/>
+        </w:rPr>
+        <w:t xml:space="preserve">Платформа </w:t>
+      </w:r>
+      <w:proofErr w:type="spellStart"/>
+      <w:r>
+        <w:rPr>
+          <w:rFonts w:ascii="Times New Roman" w:hAnsi="Times New Roman" w:cs="Times New Roman"/>
+          <w:color w:val="414141"/>
+          <w:sz w:val="28"/>
+          <w:szCs w:val="28"/>
+          <w:shd w:val="clear" w:color="auto" w:fill="FFFFFF"/>
+        </w:rPr>
+        <w:t>Microsoft</w:t>
+      </w:r>
+      <w:proofErr w:type="spellEnd"/>
+      <w:r>
+        <w:rPr>
+          <w:rFonts w:ascii="Times New Roman" w:hAnsi="Times New Roman" w:cs="Times New Roman"/>
+          <w:color w:val="414141"/>
+          <w:sz w:val="28"/>
+          <w:szCs w:val="28"/>
+          <w:shd w:val="clear" w:color="auto" w:fill="FFFFFF"/>
+        </w:rPr>
+        <w:t xml:space="preserve"> .NET </w:t>
+      </w:r>
+      <w:proofErr w:type="spellStart"/>
+      <w:r>
+        <w:rPr>
+          <w:rFonts w:ascii="Times New Roman" w:hAnsi="Times New Roman" w:cs="Times New Roman"/>
+          <w:color w:val="414141"/>
+          <w:sz w:val="28"/>
+          <w:szCs w:val="28"/>
+          <w:shd w:val="clear" w:color="auto" w:fill="FFFFFF"/>
+        </w:rPr>
+        <w:t>Framework</w:t>
+      </w:r>
+      <w:proofErr w:type="spellEnd"/>
+      <w:r>
+        <w:rPr>
+          <w:rFonts w:ascii="Times New Roman" w:hAnsi="Times New Roman" w:cs="Times New Roman"/>
+          <w:color w:val="414141"/>
+          <w:sz w:val="28"/>
+          <w:szCs w:val="28"/>
+          <w:shd w:val="clear" w:color="auto" w:fill="FFFFFF"/>
+        </w:rPr>
+        <w:t xml:space="preserve"> версии 4.0 или выше.</w:t>
+      </w:r>
+      <w:r>
+        <w:rPr>
+          <w:rFonts w:ascii="Arial" w:hAnsi="Arial" w:cs="Arial"/>
+          <w:color w:val="414141"/>
+          <w:sz w:val="21"/>
+          <w:szCs w:val="21"/>
+        </w:rPr>
+        <w:br/>
+      </w:r>
+      <w:r>
+        <w:rPr>
+          <w:rFonts w:ascii="Arial" w:hAnsi="Arial" w:cs="Arial"/>
+          <w:b/>
+          <w:bCs/>
+          <w:color w:val="414141"/>
+          <w:sz w:val="21"/>
+          <w:szCs w:val="21"/>
+        </w:rPr>
+        <w:t xml:space="preserve">Для работы сайта обязателен режим работы пула приложения ASP.NET - </w:t>
+      </w:r>
+      <w:proofErr w:type="spellStart"/>
+      <w:r>
+        <w:rPr>
+          <w:rFonts w:ascii="Arial" w:hAnsi="Arial" w:cs="Arial"/>
+          <w:b/>
+          <w:bCs/>
+          <w:color w:val="414141"/>
+          <w:sz w:val="21"/>
+          <w:szCs w:val="21"/>
+        </w:rPr>
+        <w:t>integrated</w:t>
+      </w:r>
+      <w:proofErr w:type="spellEnd"/>
+      <w:r>
+        <w:rPr>
+          <w:rFonts w:ascii="Arial" w:hAnsi="Arial" w:cs="Arial"/>
+          <w:b/>
+          <w:bCs/>
+          <w:color w:val="414141"/>
+          <w:sz w:val="21"/>
+          <w:szCs w:val="21"/>
+        </w:rPr>
+        <w:t>.</w:t>
+      </w:r>
+      <w:r>
+        <w:rPr>
+          <w:rFonts w:ascii="Arial" w:hAnsi="Arial" w:cs="Arial"/>
+          <w:color w:val="414141"/>
+          <w:sz w:val="21"/>
+          <w:szCs w:val="21"/>
+        </w:rPr>
+        <w:br/>
+      </w:r>
+      <w:r>
+        <w:rPr>
+          <w:rFonts w:ascii="Arial" w:hAnsi="Arial" w:cs="Arial"/>
+          <w:b/>
+          <w:bCs/>
+          <w:color w:val="414141"/>
+          <w:sz w:val="21"/>
+          <w:szCs w:val="21"/>
+        </w:rPr>
+        <w:t xml:space="preserve">Для работы сайта обязателен режим работы сайта </w:t>
+      </w:r>
+      <w:proofErr w:type="spellStart"/>
+      <w:r>
+        <w:rPr>
+          <w:rFonts w:ascii="Arial" w:hAnsi="Arial" w:cs="Arial"/>
+          <w:b/>
+          <w:bCs/>
+          <w:color w:val="414141"/>
+          <w:sz w:val="21"/>
+          <w:szCs w:val="21"/>
+        </w:rPr>
+        <w:t>Full</w:t>
+      </w:r>
+      <w:proofErr w:type="spellEnd"/>
+      <w:r>
+        <w:rPr>
+          <w:rFonts w:ascii="Arial" w:hAnsi="Arial" w:cs="Arial"/>
+          <w:b/>
+          <w:bCs/>
+          <w:color w:val="414141"/>
+          <w:sz w:val="21"/>
+          <w:szCs w:val="21"/>
+        </w:rPr>
+        <w:t xml:space="preserve"> </w:t>
+      </w:r>
+      <w:proofErr w:type="spellStart"/>
+      <w:r>
+        <w:rPr>
+          <w:rFonts w:ascii="Arial" w:hAnsi="Arial" w:cs="Arial"/>
+          <w:b/>
+          <w:bCs/>
+          <w:color w:val="414141"/>
+          <w:sz w:val="21"/>
+          <w:szCs w:val="21"/>
+        </w:rPr>
+        <w:t>Trust</w:t>
+      </w:r>
+      <w:proofErr w:type="spellEnd"/>
+      <w:r>
+        <w:rPr>
+          <w:rFonts w:ascii="Arial" w:hAnsi="Arial" w:cs="Arial"/>
+          <w:b/>
+          <w:bCs/>
+          <w:color w:val="414141"/>
+          <w:sz w:val="21"/>
+          <w:szCs w:val="21"/>
+        </w:rPr>
+        <w:t xml:space="preserve"> </w:t>
+      </w:r>
+      <w:proofErr w:type="spellStart"/>
+      <w:r>
+        <w:rPr>
+          <w:rFonts w:ascii="Arial" w:hAnsi="Arial" w:cs="Arial"/>
+          <w:b/>
+          <w:bCs/>
+          <w:color w:val="414141"/>
+          <w:sz w:val="21"/>
+          <w:szCs w:val="21"/>
+        </w:rPr>
+        <w:t>mode</w:t>
+      </w:r>
+      <w:proofErr w:type="spellEnd"/>
+      <w:r>
+        <w:rPr>
+          <w:rFonts w:ascii="Arial" w:hAnsi="Arial" w:cs="Arial"/>
+          <w:color w:val="414141"/>
+          <w:sz w:val="21"/>
+          <w:szCs w:val="21"/>
+        </w:rPr>
+        <w:br/>
+      </w:r>
+    </w:p>
+    <w:p>
+      <w:pPr>
+        <w:pStyle w:val="Heading3"/>
+        <w:rPr>
+          <w:rFonts w:ascii="Times New Roman" w:eastAsia="Times New Roman" w:hAnsi="Times New Roman" w:cs="Times New Roman"/>
+          <w:sz w:val="28"/>
+          <w:szCs w:val="24"/>
+          <w:lang w:eastAsia="ru-RU"/>
+        </w:rPr>
+      </w:pPr>
+      <w:r>
+        <w:rPr>
+          <w:rFonts w:ascii="Times New Roman" w:eastAsia="Times New Roman" w:hAnsi="Times New Roman" w:cs="Times New Roman"/>
+          <w:i/>
+          <w:iCs/>
+          <w:sz w:val="28"/>
+          <w:szCs w:val="24"/>
+          <w:lang w:eastAsia="ru-RU"/>
+        </w:rPr>
+        <w:lastRenderedPageBreak/>
+        <w:t>3.2</w:t>
+      </w:r>
+      <w:r>
+        <w:rPr>
+          <w:rFonts w:ascii="Times New Roman" w:eastAsia="Times New Roman" w:hAnsi="Times New Roman" w:cs="Times New Roman"/>
+          <w:i/>
+          <w:iCs/>
+          <w:sz w:val="28"/>
+          <w:szCs w:val="24"/>
+          <w:lang w:eastAsia="ru-RU"/>
+        </w:rPr>
+        <w:t>.2</w:t>
+      </w:r>
+      <w:r>
+        <w:rPr>
+          <w:rFonts w:ascii="Times New Roman" w:eastAsia="Times New Roman" w:hAnsi="Times New Roman" w:cs="Times New Roman"/>
+          <w:i/>
+          <w:iCs/>
+          <w:sz w:val="28"/>
+          <w:szCs w:val="24"/>
+          <w:lang w:eastAsia="ru-RU"/>
+        </w:rPr>
+        <w:t>.</w:t>
+      </w:r>
+      <w:r>
+        <w:rPr>
+          <w:rFonts w:ascii="Times New Roman" w:eastAsia="Times New Roman" w:hAnsi="Times New Roman" w:cs="Times New Roman"/>
+          <w:i/>
+          <w:iCs/>
+          <w:sz w:val="28"/>
+          <w:szCs w:val="24"/>
+          <w:lang w:val="en-US" w:eastAsia="ru-RU"/>
+        </w:rPr>
+        <w:t>2</w:t>
+      </w:r>
+      <w:r>
+        <w:rPr>
+          <w:rFonts w:ascii="Times New Roman" w:eastAsia="Times New Roman" w:hAnsi="Times New Roman" w:cs="Times New Roman"/>
+          <w:i/>
+          <w:iCs/>
+          <w:sz w:val="28"/>
+          <w:szCs w:val="24"/>
+          <w:lang w:eastAsia="ru-RU"/>
+        </w:rPr>
+        <w:t xml:space="preserve"> </w:t>
+      </w:r>
+      <w:r>
+        <w:rPr>
+          <w:rFonts w:ascii="Times New Roman" w:eastAsia="Times New Roman" w:hAnsi="Times New Roman" w:cs="Times New Roman"/>
+          <w:i/>
+          <w:iCs/>
+          <w:sz w:val="28"/>
+          <w:szCs w:val="24"/>
+          <w:lang w:eastAsia="ru-RU"/>
+        </w:rPr>
+        <w:t>Дисковое пространство</w:t>
+      </w:r>
+      <w:r>
+        <w:rPr>
+          <w:rFonts w:ascii="Times New Roman" w:eastAsia="Times New Roman" w:hAnsi="Times New Roman" w:cs="Times New Roman"/>
+          <w:sz w:val="28"/>
+          <w:szCs w:val="24"/>
+          <w:lang w:eastAsia="ru-RU"/>
+        </w:rPr>
+        <w:t xml:space="preserve"> </w:t>
+      </w:r>
+    </w:p>
+    <w:p>
+      <w:pPr>
+        <w:pStyle w:val="NormalWeb"/>
+        <w:spacing w:before="0" w:beforeAutospacing="0" w:after="225" w:afterAutospacing="0"/>
+        <w:rPr>
+          <w:color w:val="414141"/>
+          <w:sz w:val="28"/>
+          <w:szCs w:val="21"/>
+          <w:lang w:val="ru-RU"/>
+        </w:rPr>
+      </w:pPr>
+      <w:r>
+        <w:rPr>
+          <w:color w:val="414141"/>
+          <w:sz w:val="28"/>
+          <w:szCs w:val="21"/>
+          <w:lang w:val="ru-RU"/>
+        </w:rPr>
+        <w:t>Система занимает 5</w:t>
+      </w:r>
+      <w:r>
+        <w:rPr>
+          <w:color w:val="414141"/>
+          <w:sz w:val="28"/>
+          <w:szCs w:val="21"/>
+          <w:lang w:val="ru-RU"/>
+        </w:rPr>
+        <w:t xml:space="preserve">00 </w:t>
+      </w:r>
+      <w:r>
+        <w:rPr>
+          <w:color w:val="414141"/>
+          <w:sz w:val="28"/>
+          <w:szCs w:val="21"/>
+        </w:rPr>
+        <w:t>M</w:t>
+      </w:r>
+      <w:r>
+        <w:rPr>
+          <w:color w:val="414141"/>
+          <w:sz w:val="28"/>
+          <w:szCs w:val="21"/>
+          <w:lang w:val="ru-RU"/>
+        </w:rPr>
+        <w:t>б под хранение исполняемых файлов и требует минимум 5</w:t>
+      </w:r>
+      <w:r>
+        <w:rPr>
+          <w:color w:val="414141"/>
+          <w:sz w:val="28"/>
+          <w:szCs w:val="21"/>
+          <w:lang w:val="ru-RU"/>
+        </w:rPr>
+        <w:t xml:space="preserve">000 </w:t>
+      </w:r>
+      <w:proofErr w:type="spellStart"/>
+      <w:r>
+        <w:rPr>
+          <w:color w:val="414141"/>
+          <w:sz w:val="28"/>
+          <w:szCs w:val="21"/>
+          <w:lang w:val="ru-RU"/>
+        </w:rPr>
+        <w:t>T</w:t>
+      </w:r>
+      <w:r>
+        <w:rPr>
+          <w:color w:val="414141"/>
+          <w:sz w:val="28"/>
+          <w:szCs w:val="21"/>
+          <w:lang w:val="ru-RU"/>
+        </w:rPr>
+        <w:t>б</w:t>
+      </w:r>
+      <w:proofErr w:type="spellEnd"/>
+      <w:r>
+        <w:rPr>
+          <w:color w:val="414141"/>
+          <w:sz w:val="28"/>
+          <w:szCs w:val="21"/>
+          <w:lang w:val="ru-RU"/>
+        </w:rPr>
+        <w:t xml:space="preserve"> под базу данных.</w:t>
+      </w:r>
+    </w:p>
+    <w:p>
+      <w:pPr>
+        <w:pStyle w:val="Heading3"/>
+        <w:rPr>
+          <w:rFonts w:ascii="Times New Roman" w:eastAsia="Times New Roman" w:hAnsi="Times New Roman" w:cs="Times New Roman"/>
+          <w:sz w:val="28"/>
+          <w:szCs w:val="24"/>
+          <w:lang w:eastAsia="ru-RU"/>
+        </w:rPr>
+      </w:pPr>
+      <w:r>
+        <w:rPr>
+          <w:rFonts w:ascii="Times New Roman" w:eastAsia="Times New Roman" w:hAnsi="Times New Roman" w:cs="Times New Roman"/>
+          <w:i/>
+          <w:iCs/>
+          <w:sz w:val="28"/>
+          <w:szCs w:val="24"/>
+          <w:lang w:eastAsia="ru-RU"/>
+        </w:rPr>
+        <w:t>3.</w:t>
+      </w:r>
+      <w:r>
+        <w:rPr>
+          <w:rFonts w:ascii="Times New Roman" w:eastAsia="Times New Roman" w:hAnsi="Times New Roman" w:cs="Times New Roman"/>
+          <w:i/>
+          <w:iCs/>
+          <w:sz w:val="28"/>
+          <w:szCs w:val="24"/>
+          <w:lang w:eastAsia="ru-RU"/>
+        </w:rPr>
+        <w:t>2.</w:t>
+      </w:r>
+      <w:r>
+        <w:rPr>
+          <w:rFonts w:ascii="Times New Roman" w:eastAsia="Times New Roman" w:hAnsi="Times New Roman" w:cs="Times New Roman"/>
+          <w:i/>
+          <w:iCs/>
+          <w:sz w:val="28"/>
+          <w:szCs w:val="24"/>
+          <w:lang w:eastAsia="ru-RU"/>
+        </w:rPr>
         <w:t>3 Программный интерфейс</w:t>
       </w:r>
       <w:r>
@@ -3259,6 +3680,187 @@
           <w:lang w:eastAsia="ru-RU"/>
         </w:rPr>
         <w:t xml:space="preserve"> </w:t>
+      </w:r>
+    </w:p>
+    <w:p>
+      <w:pPr>
+        <w:rPr>
+          <w:rFonts w:ascii="Times New Roman" w:hAnsi="Times New Roman" w:cs="Times New Roman"/>
+          <w:sz w:val="28"/>
+        </w:rPr>
+      </w:pPr>
+      <w:proofErr w:type="spellStart"/>
+      <w:r>
+        <w:rPr>
+          <w:rFonts w:ascii="Times New Roman" w:hAnsi="Times New Roman" w:cs="Times New Roman"/>
+          <w:sz w:val="28"/>
+        </w:rPr>
+        <w:t>C</w:t>
+      </w:r>
+      <w:r>
+        <w:rPr>
+          <w:rFonts w:ascii="Times New Roman" w:hAnsi="Times New Roman" w:cs="Times New Roman"/>
+          <w:sz w:val="28"/>
+        </w:rPr>
+        <w:t>ервер</w:t>
+      </w:r>
+      <w:proofErr w:type="spellEnd"/>
+      <w:r>
+        <w:rPr>
+          <w:rFonts w:ascii="Times New Roman" w:hAnsi="Times New Roman" w:cs="Times New Roman"/>
+          <w:sz w:val="28"/>
+        </w:rPr>
+        <w:t xml:space="preserve"> должен работать под управлением одной из следующих операционных систем:</w:t>
+      </w:r>
+      <w:r>
+        <w:rPr>
+          <w:rFonts w:ascii="Times New Roman" w:hAnsi="Times New Roman" w:cs="Times New Roman"/>
+          <w:sz w:val="28"/>
+        </w:rPr>
+        <w:br/>
+        <w:t xml:space="preserve">     - </w:t>
+      </w:r>
+      <w:proofErr w:type="spellStart"/>
+      <w:r>
+        <w:rPr>
+          <w:rFonts w:ascii="Times New Roman" w:hAnsi="Times New Roman" w:cs="Times New Roman"/>
+          <w:sz w:val="28"/>
+        </w:rPr>
+        <w:t>Windows</w:t>
+      </w:r>
+      <w:proofErr w:type="spellEnd"/>
+      <w:r>
+        <w:rPr>
+          <w:rFonts w:ascii="Times New Roman" w:hAnsi="Times New Roman" w:cs="Times New Roman"/>
+          <w:sz w:val="28"/>
+        </w:rPr>
+        <w:t xml:space="preserve"> </w:t>
+      </w:r>
+      <w:proofErr w:type="spellStart"/>
+      <w:r>
+        <w:rPr>
+          <w:rFonts w:ascii="Times New Roman" w:hAnsi="Times New Roman" w:cs="Times New Roman"/>
+          <w:sz w:val="28"/>
+        </w:rPr>
+        <w:t>Server</w:t>
+      </w:r>
+      <w:proofErr w:type="spellEnd"/>
+      <w:r>
+        <w:rPr>
+          <w:rFonts w:ascii="Times New Roman" w:hAnsi="Times New Roman" w:cs="Times New Roman"/>
+          <w:sz w:val="28"/>
+        </w:rPr>
+        <w:t xml:space="preserve"> 2012 / 2012 R2</w:t>
+      </w:r>
+      <w:r>
+        <w:rPr>
+          <w:rFonts w:ascii="Times New Roman" w:hAnsi="Times New Roman" w:cs="Times New Roman"/>
+          <w:sz w:val="28"/>
+        </w:rPr>
+        <w:br/>
+        <w:t xml:space="preserve">     - </w:t>
+      </w:r>
+      <w:proofErr w:type="spellStart"/>
+      <w:r>
+        <w:rPr>
+          <w:rFonts w:ascii="Times New Roman" w:hAnsi="Times New Roman" w:cs="Times New Roman"/>
+          <w:sz w:val="28"/>
+        </w:rPr>
+        <w:t>Windows</w:t>
+      </w:r>
+      <w:proofErr w:type="spellEnd"/>
+      <w:r>
+        <w:rPr>
+          <w:rFonts w:ascii="Times New Roman" w:hAnsi="Times New Roman" w:cs="Times New Roman"/>
+          <w:sz w:val="28"/>
+        </w:rPr>
+        <w:t xml:space="preserve"> </w:t>
+      </w:r>
+      <w:proofErr w:type="spellStart"/>
+      <w:r>
+        <w:rPr>
+          <w:rFonts w:ascii="Times New Roman" w:hAnsi="Times New Roman" w:cs="Times New Roman"/>
+          <w:sz w:val="28"/>
+        </w:rPr>
+        <w:t>Server</w:t>
+      </w:r>
+      <w:proofErr w:type="spellEnd"/>
+      <w:r>
+        <w:rPr>
+          <w:rFonts w:ascii="Times New Roman" w:hAnsi="Times New Roman" w:cs="Times New Roman"/>
+          <w:sz w:val="28"/>
+        </w:rPr>
+        <w:t xml:space="preserve"> 2008 / 2008 R2</w:t>
+      </w:r>
+    </w:p>
+    <w:p>
+      <w:pPr>
+        <w:rPr>
+          <w:rFonts w:ascii="Times New Roman" w:hAnsi="Times New Roman" w:cs="Times New Roman"/>
+          <w:sz w:val="28"/>
+        </w:rPr>
+      </w:pPr>
+      <w:r>
+        <w:rPr>
+          <w:rFonts w:ascii="Times New Roman" w:hAnsi="Times New Roman" w:cs="Times New Roman"/>
+          <w:sz w:val="28"/>
+        </w:rPr>
+        <w:t>В системе должен быть установлен компонент IIS (</w:t>
+      </w:r>
+      <w:proofErr w:type="spellStart"/>
+      <w:r>
+        <w:rPr>
+          <w:rFonts w:ascii="Times New Roman" w:hAnsi="Times New Roman" w:cs="Times New Roman"/>
+          <w:sz w:val="28"/>
+        </w:rPr>
+        <w:t>Internet</w:t>
+      </w:r>
+      <w:proofErr w:type="spellEnd"/>
+      <w:r>
+        <w:rPr>
+          <w:rFonts w:ascii="Times New Roman" w:hAnsi="Times New Roman" w:cs="Times New Roman"/>
+          <w:sz w:val="28"/>
+        </w:rPr>
+        <w:t xml:space="preserve"> </w:t>
+      </w:r>
+      <w:proofErr w:type="spellStart"/>
+      <w:r>
+        <w:rPr>
+          <w:rFonts w:ascii="Times New Roman" w:hAnsi="Times New Roman" w:cs="Times New Roman"/>
+          <w:sz w:val="28"/>
+        </w:rPr>
+        <w:t>Information</w:t>
+      </w:r>
+      <w:proofErr w:type="spellEnd"/>
+      <w:r>
+        <w:rPr>
+          <w:rFonts w:ascii="Times New Roman" w:hAnsi="Times New Roman" w:cs="Times New Roman"/>
+          <w:sz w:val="28"/>
+        </w:rPr>
+        <w:t xml:space="preserve"> </w:t>
+      </w:r>
+      <w:proofErr w:type="spellStart"/>
+      <w:r>
+        <w:rPr>
+          <w:rFonts w:ascii="Times New Roman" w:hAnsi="Times New Roman" w:cs="Times New Roman"/>
+          <w:sz w:val="28"/>
+        </w:rPr>
+        <w:t>Services</w:t>
+      </w:r>
+      <w:proofErr w:type="spellEnd"/>
+      <w:r>
+        <w:rPr>
+          <w:rFonts w:ascii="Times New Roman" w:hAnsi="Times New Roman" w:cs="Times New Roman"/>
+          <w:sz w:val="28"/>
+        </w:rPr>
+        <w:t>) версии 7 и в</w:t>
+      </w:r>
+      <w:r>
+        <w:rPr>
+          <w:rFonts w:ascii="Times New Roman" w:hAnsi="Times New Roman" w:cs="Times New Roman"/>
+          <w:sz w:val="28"/>
+        </w:rPr>
+        <w:t>ыше.</w:t>
       </w:r>
     </w:p>
     <w:p>
@@ -3672,7 +4274,6 @@
           <w:szCs w:val="24"/>
           <w:lang w:eastAsia="ru-RU"/>
         </w:rPr>
-        <w:lastRenderedPageBreak/>
         <w:t>3.</w:t>
       </w:r>
       <w:r>
@@ -3932,138 +4533,25 @@
           <w:lang w:eastAsia="ru-RU"/>
         </w:rPr>
       </w:pPr>
-      <w:bookmarkStart w:id="0" w:name="_GoBack"/>
-      <w:bookmarkEnd w:id="0"/>
     </w:p>
     <w:p>
       <w:pPr>
         <w:pStyle w:val="Heading1"/>
         <w:rPr>
           <w:rFonts w:ascii="Times New Roman" w:eastAsia="Times New Roman" w:hAnsi="Times New Roman" w:cs="Times New Roman"/>
-          <w:szCs w:val="27"/>
-          <w:lang w:eastAsia="ru-RU"/>
-        </w:rPr>
-      </w:pPr>
-      <w:r>
-        <w:rPr>
-          <w:rFonts w:ascii="Times New Roman" w:eastAsia="Times New Roman" w:hAnsi="Times New Roman" w:cs="Times New Roman"/>
-          <w:szCs w:val="24"/>
-          <w:lang w:eastAsia="ru-RU"/>
-        </w:rPr>
+          <w:sz w:val="32"/>
+          <w:lang w:eastAsia="ru-RU"/>
+        </w:rPr>
+      </w:pPr>
+      <w:r>
+        <w:rPr>
+          <w:rFonts w:ascii="Times New Roman" w:eastAsia="Times New Roman" w:hAnsi="Times New Roman" w:cs="Times New Roman"/>
+          <w:szCs w:val="24"/>
+          <w:lang w:eastAsia="ru-RU"/>
+        </w:rPr>
+        <w:lastRenderedPageBreak/>
         <w:br/>
       </w:r>
-      <w:r>
-        <w:rPr>
-          <w:rFonts w:ascii="Times New Roman" w:eastAsia="Times New Roman" w:hAnsi="Times New Roman" w:cs="Times New Roman"/>
-          <w:szCs w:val="27"/>
-          <w:lang w:eastAsia="ru-RU"/>
-        </w:rPr>
-        <w:t>5. Модульная структура системы</w:t>
-      </w:r>
-    </w:p>
-    <w:p>
-      <w:pPr>
-        <w:pStyle w:val="Heading2"/>
-        <w:numPr>
-          <w:ilvl w:val="1"/>
-          <w:numId w:val="17"/>
-        </w:numPr>
-        <w:rPr>
-          <w:rFonts w:ascii="Times New Roman" w:eastAsia="Times New Roman" w:hAnsi="Times New Roman" w:cs="Times New Roman"/>
-          <w:sz w:val="28"/>
-          <w:szCs w:val="24"/>
-          <w:lang w:eastAsia="ru-RU"/>
-        </w:rPr>
-      </w:pPr>
-      <w:r>
-        <w:rPr>
-          <w:rFonts w:ascii="Times New Roman" w:eastAsia="Times New Roman" w:hAnsi="Times New Roman" w:cs="Times New Roman"/>
-          <w:sz w:val="28"/>
-          <w:szCs w:val="24"/>
-          <w:lang w:eastAsia="ru-RU"/>
-        </w:rPr>
-        <w:t>Логическая структура</w:t>
-      </w:r>
-    </w:p>
-    <w:p>
-      <w:pPr>
-        <w:pStyle w:val="Heading2"/>
-        <w:jc w:val="center"/>
-        <w:rPr>
-          <w:rFonts w:ascii="Times New Roman" w:eastAsia="Times New Roman" w:hAnsi="Times New Roman" w:cs="Times New Roman"/>
-          <w:sz w:val="28"/>
-          <w:szCs w:val="24"/>
-          <w:lang w:eastAsia="ru-RU"/>
-        </w:rPr>
-      </w:pPr>
-      <w:r>
-        <w:rPr>
-          <w:rFonts w:ascii="Times New Roman" w:eastAsia="Times New Roman" w:hAnsi="Times New Roman" w:cs="Times New Roman"/>
-          <w:noProof/>
-          <w:sz w:val="28"/>
-          <w:szCs w:val="24"/>
-          <w:lang w:val="en-US"/>
-        </w:rPr>
-        <w:drawing>
-          <wp:inline distT="0" distB="0" distL="0" distR="0" wp14:anchorId="2A39D99E" wp14:editId="085E435D">
-            <wp:extent cx="3207429" cy="1597231"/>
-            <wp:effectExtent l="19050" t="0" r="0" b="0"/>
-            <wp:docPr id="4" name="Рисунок 4" descr="C:\Documents and Settings\админ\Рабочий стол\Безымянный.bmp"/>
-            <wp:cNvGraphicFramePr>
-              <a:graphicFrameLocks xmlns:a="http://schemas.openxmlformats.org/drawingml/2006/main" noChangeAspect="1"/>
-            </wp:cNvGraphicFramePr>
-            <a:graphic xmlns:a="http://schemas.openxmlformats.org/drawingml/2006/main">
-              <a:graphicData uri="http://schemas.openxmlformats.org/drawingml/2006/picture">
-                <pic:pic xmlns:pic="http://schemas.openxmlformats.org/drawingml/2006/picture">
-                  <pic:nvPicPr>
-                    <pic:cNvPr id="0" name="Picture 4" descr="C:\Documents and Settings\админ\Рабочий стол\Безымянный.bmp"/>
-                    <pic:cNvPicPr>
-                      <a:picLocks noChangeAspect="1" noChangeArrowheads="1"/>
-                    </pic:cNvPicPr>
-                  </pic:nvPicPr>
-                  <pic:blipFill>
-                    <a:blip r:embed="rId5" cstate="print"/>
-                    <a:srcRect/>
-                    <a:stretch>
-                      <a:fillRect/>
-                    </a:stretch>
-                  </pic:blipFill>
-                  <pic:spPr bwMode="auto">
-                    <a:xfrm>
-                      <a:off x="0" y="0"/>
-                      <a:ext cx="3212035" cy="1599525"/>
-                    </a:xfrm>
-                    <a:prstGeom prst="rect">
-                      <a:avLst/>
-                    </a:prstGeom>
-                    <a:noFill/>
-                    <a:ln w="9525">
-                      <a:noFill/>
-                      <a:miter lim="800000"/>
-                      <a:headEnd/>
-                      <a:tailEnd/>
-                    </a:ln>
-                  </pic:spPr>
-                </pic:pic>
-              </a:graphicData>
-            </a:graphic>
-          </wp:inline>
-        </w:drawing>
-      </w:r>
-    </w:p>
-    <w:p>
-      <w:pPr>
-        <w:pStyle w:val="Heading1"/>
-        <w:numPr>
-          <w:ilvl w:val="0"/>
-          <w:numId w:val="17"/>
-        </w:numPr>
-        <w:rPr>
-          <w:rFonts w:ascii="Times New Roman" w:eastAsia="Times New Roman" w:hAnsi="Times New Roman" w:cs="Times New Roman"/>
-          <w:sz w:val="32"/>
-          <w:lang w:eastAsia="ru-RU"/>
-        </w:rPr>
-      </w:pPr>
       <w:r>
         <w:rPr>
           <w:rFonts w:ascii="Times New Roman" w:eastAsia="Times New Roman" w:hAnsi="Times New Roman" w:cs="Times New Roman"/>
@@ -7639,6 +8127,27 @@
       <w:spacing w:after="0" w:line="240" w:lineRule="auto"/>
     </w:pPr>
   </w:style>
+  <w:style w:type="paragraph" w:styleId="NormalWeb">
+    <w:name w:val="Normal (Web)"/>
+    <w:basedOn w:val="Normal"/>
+    <w:uiPriority w:val="99"/>
+    <w:unhideWhenUsed/>
+    <w:rsid w:val="009330AA"/>
+    <w:pPr>
+      <w:spacing w:before="100" w:beforeAutospacing="1" w:after="100" w:afterAutospacing="1" w:line="240" w:lineRule="auto"/>
+    </w:pPr>
+    <w:rPr>
+      <w:rFonts w:ascii="Times New Roman" w:eastAsia="Times New Roman" w:hAnsi="Times New Roman" w:cs="Times New Roman"/>
+      <w:sz w:val="24"/>
+      <w:szCs w:val="24"/>
+      <w:lang w:val="en-US"/>
+    </w:rPr>
+  </w:style>
+  <w:style w:type="character" w:customStyle="1" w:styleId="apple-converted-space">
+    <w:name w:val="apple-converted-space"/>
+    <w:basedOn w:val="DefaultParagraphFont"/>
+    <w:rsid w:val="009330AA"/>
+  </w:style>
 </w:styles>
 </file>
 

</xml_diff>